<commit_message>
tambah menu user pimpinan, another
</commit_message>
<xml_diff>
--- a/Siste Warehouse TErpadu.docx
+++ b/Siste Warehouse TErpadu.docx
@@ -63,6 +63,12 @@
         <w:t>Laporan</w:t>
       </w:r>
       <w:proofErr w:type="spellEnd"/>
+      <w:r>
+        <w:t xml:space="preserve"> </w:t>
+      </w:r>
+      <w:r>
+        <w:t>(OK)</w:t>
+      </w:r>
     </w:p>
     <w:p>
       <w:pPr>
@@ -102,284 +108,269 @@
       </w:r>
       <w:proofErr w:type="spellEnd"/>
       <w:r>
-        <w:t xml:space="preserve"> </w:t>
-      </w:r>
+        <w:t xml:space="preserve"> (OK)</w:t>
+      </w:r>
+    </w:p>
+    <w:p>
+      <w:pPr>
+        <w:pStyle w:val="ListParagraph"/>
+        <w:numPr>
+          <w:ilvl w:val="0"/>
+          <w:numId w:val="1"/>
+        </w:numPr>
+      </w:pPr>
+      <w:proofErr w:type="spellStart"/>
+      <w:r>
+        <w:t>Penginputan</w:t>
+      </w:r>
+      <w:proofErr w:type="spellEnd"/>
+      <w:r>
+        <w:t xml:space="preserve"> data</w:t>
+      </w:r>
+      <w:r>
+        <w:t xml:space="preserve"> </w:t>
+      </w:r>
+      <w:proofErr w:type="spellStart"/>
+      <w:r>
+        <w:t>barang</w:t>
+      </w:r>
+      <w:proofErr w:type="spellEnd"/>
+      <w:r>
+        <w:t xml:space="preserve"> </w:t>
+      </w:r>
+      <w:r>
+        <w:t xml:space="preserve"> (OK)</w:t>
+      </w:r>
+    </w:p>
+    <w:p>
+      <w:pPr>
+        <w:pStyle w:val="ListParagraph"/>
+        <w:numPr>
+          <w:ilvl w:val="0"/>
+          <w:numId w:val="1"/>
+        </w:numPr>
+      </w:pPr>
+      <w:proofErr w:type="spellStart"/>
+      <w:r>
+        <w:t>Lihat</w:t>
+      </w:r>
+      <w:proofErr w:type="spellEnd"/>
+      <w:r>
+        <w:t xml:space="preserve"> request </w:t>
+      </w:r>
+      <w:proofErr w:type="spellStart"/>
+      <w:r>
+        <w:t>stok</w:t>
+      </w:r>
+      <w:proofErr w:type="spellEnd"/>
+      <w:r>
+        <w:t xml:space="preserve"> </w:t>
+      </w:r>
+      <w:proofErr w:type="spellStart"/>
+      <w:r>
+        <w:t>barang</w:t>
+      </w:r>
+      <w:proofErr w:type="spellEnd"/>
+      <w:r>
+        <w:t xml:space="preserve"> (OK)</w:t>
+      </w:r>
+    </w:p>
+    <w:p>
+      <w:proofErr w:type="spellStart"/>
+      <w:r>
+        <w:t>Pimpinan</w:t>
+      </w:r>
+      <w:proofErr w:type="spellEnd"/>
+      <w:r>
+        <w:t xml:space="preserve"> =</w:t>
+      </w:r>
+    </w:p>
+    <w:p>
+      <w:pPr>
+        <w:pStyle w:val="ListParagraph"/>
+        <w:numPr>
+          <w:ilvl w:val="0"/>
+          <w:numId w:val="2"/>
+        </w:numPr>
+      </w:pPr>
+      <w:proofErr w:type="spellStart"/>
+      <w:r>
+        <w:t>Melihat</w:t>
+      </w:r>
+      <w:proofErr w:type="spellEnd"/>
+      <w:r>
+        <w:t xml:space="preserve"> Data</w:t>
+      </w:r>
+    </w:p>
+    <w:p>
+      <w:pPr>
+        <w:pStyle w:val="ListParagraph"/>
+        <w:numPr>
+          <w:ilvl w:val="0"/>
+          <w:numId w:val="2"/>
+        </w:numPr>
+      </w:pPr>
+      <w:proofErr w:type="spellStart"/>
+      <w:r>
+        <w:t>Cetak</w:t>
+      </w:r>
+      <w:proofErr w:type="spellEnd"/>
+      <w:r>
+        <w:t xml:space="preserve"> </w:t>
+      </w:r>
+      <w:proofErr w:type="spellStart"/>
+      <w:r>
+        <w:t>Laporan</w:t>
+      </w:r>
+      <w:proofErr w:type="spellEnd"/>
+    </w:p>
+    <w:p>
+      <w:proofErr w:type="spellStart"/>
+      <w:r>
+        <w:t>Pegawai</w:t>
+      </w:r>
+      <w:proofErr w:type="spellEnd"/>
+      <w:r>
+        <w:t xml:space="preserve"> = </w:t>
+      </w:r>
+    </w:p>
+    <w:p>
+      <w:pPr>
+        <w:pStyle w:val="ListParagraph"/>
+        <w:numPr>
+          <w:ilvl w:val="0"/>
+          <w:numId w:val="3"/>
+        </w:numPr>
+      </w:pPr>
+      <w:proofErr w:type="spellStart"/>
+      <w:r>
+        <w:t>Pencatatn</w:t>
+      </w:r>
+      <w:proofErr w:type="spellEnd"/>
+      <w:r>
+        <w:t xml:space="preserve"> </w:t>
+      </w:r>
+      <w:proofErr w:type="spellStart"/>
+      <w:r>
+        <w:t>Keluar</w:t>
+      </w:r>
+      <w:proofErr w:type="spellEnd"/>
+      <w:r>
+        <w:t xml:space="preserve"> </w:t>
+      </w:r>
+      <w:proofErr w:type="spellStart"/>
+      <w:r>
+        <w:t>Masuk</w:t>
+      </w:r>
+      <w:proofErr w:type="spellEnd"/>
+      <w:r>
+        <w:t xml:space="preserve"> </w:t>
+      </w:r>
+      <w:proofErr w:type="spellStart"/>
+      <w:r>
+        <w:t>Barang</w:t>
+      </w:r>
+      <w:proofErr w:type="spellEnd"/>
+      <w:r>
+        <w:t xml:space="preserve"> (OK)</w:t>
+      </w:r>
+    </w:p>
+    <w:p>
+      <w:pPr>
+        <w:pStyle w:val="ListParagraph"/>
+        <w:numPr>
+          <w:ilvl w:val="0"/>
+          <w:numId w:val="3"/>
+        </w:numPr>
+      </w:pPr>
+      <w:r>
+        <w:t xml:space="preserve">Request Stok </w:t>
+      </w:r>
+      <w:proofErr w:type="spellStart"/>
+      <w:r>
+        <w:t>Barang</w:t>
+      </w:r>
+      <w:proofErr w:type="spellEnd"/>
+      <w:r>
+        <w:t xml:space="preserve"> Yang </w:t>
+      </w:r>
+      <w:proofErr w:type="spellStart"/>
+      <w:r>
+        <w:t>sudah</w:t>
+      </w:r>
+      <w:proofErr w:type="spellEnd"/>
+      <w:r>
+        <w:t xml:space="preserve"> Mau </w:t>
+      </w:r>
+      <w:proofErr w:type="spellStart"/>
+      <w:r>
+        <w:t>Habis</w:t>
+      </w:r>
+      <w:proofErr w:type="spellEnd"/>
+      <w:r>
+        <w:t xml:space="preserve"> (OK)</w:t>
+      </w:r>
+    </w:p>
+    <w:p>
+      <w:pPr>
+        <w:pStyle w:val="ListParagraph"/>
+        <w:numPr>
+          <w:ilvl w:val="0"/>
+          <w:numId w:val="3"/>
+        </w:numPr>
+      </w:pPr>
+      <w:r>
+        <w:t xml:space="preserve">List Data </w:t>
+      </w:r>
+      <w:proofErr w:type="spellStart"/>
+      <w:r>
+        <w:t>Barang</w:t>
+      </w:r>
+      <w:proofErr w:type="spellEnd"/>
+      <w:r>
+        <w:t xml:space="preserve"> </w:t>
+      </w:r>
+      <w:proofErr w:type="spellStart"/>
+      <w:r>
+        <w:t>Dengan</w:t>
+      </w:r>
+      <w:proofErr w:type="spellEnd"/>
+      <w:r>
+        <w:t xml:space="preserve"> </w:t>
+      </w:r>
+      <w:proofErr w:type="spellStart"/>
+      <w:r>
+        <w:t>Pencarian</w:t>
+      </w:r>
+      <w:proofErr w:type="spellEnd"/>
+      <w:r>
+        <w:t xml:space="preserve"> (OK)</w:t>
+      </w:r>
+    </w:p>
+    <w:p>
+      <w:pPr>
+        <w:pStyle w:val="ListParagraph"/>
+        <w:numPr>
+          <w:ilvl w:val="0"/>
+          <w:numId w:val="3"/>
+        </w:numPr>
+      </w:pPr>
+      <w:proofErr w:type="spellStart"/>
+      <w:r>
+        <w:t>Cetak</w:t>
+      </w:r>
+      <w:proofErr w:type="spellEnd"/>
+      <w:r>
+        <w:t xml:space="preserve"> </w:t>
+      </w:r>
+      <w:proofErr w:type="spellStart"/>
+      <w:r>
+        <w:t>Laporan</w:t>
+      </w:r>
+      <w:proofErr w:type="spellEnd"/>
       <w:r>
         <w:t>(OK)</w:t>
       </w:r>
-    </w:p>
-    <w:p>
-      <w:pPr>
-        <w:pStyle w:val="ListParagraph"/>
-        <w:numPr>
-          <w:ilvl w:val="0"/>
-          <w:numId w:val="1"/>
-        </w:numPr>
-      </w:pPr>
-      <w:proofErr w:type="spellStart"/>
-      <w:r>
-        <w:t>Penginputan</w:t>
-      </w:r>
-      <w:proofErr w:type="spellEnd"/>
-      <w:r>
-        <w:t xml:space="preserve"> data</w:t>
-      </w:r>
-      <w:r>
-        <w:t xml:space="preserve"> </w:t>
-      </w:r>
-      <w:proofErr w:type="spellStart"/>
-      <w:r>
-        <w:t>barang</w:t>
-      </w:r>
-      <w:proofErr w:type="spellEnd"/>
-      <w:r>
-        <w:t xml:space="preserve"> </w:t>
-      </w:r>
-      <w:r>
-        <w:t xml:space="preserve"> </w:t>
-      </w:r>
-      <w:r>
-        <w:t>(OK)</w:t>
-      </w:r>
-    </w:p>
-    <w:p>
-      <w:pPr>
-        <w:pStyle w:val="ListParagraph"/>
-        <w:numPr>
-          <w:ilvl w:val="0"/>
-          <w:numId w:val="1"/>
-        </w:numPr>
-      </w:pPr>
-      <w:proofErr w:type="spellStart"/>
-      <w:r>
-        <w:t>Lihat</w:t>
-      </w:r>
-      <w:proofErr w:type="spellEnd"/>
-      <w:r>
-        <w:t xml:space="preserve"> request </w:t>
-      </w:r>
-      <w:proofErr w:type="spellStart"/>
-      <w:r>
-        <w:t>stok</w:t>
-      </w:r>
-      <w:proofErr w:type="spellEnd"/>
-      <w:r>
-        <w:t xml:space="preserve"> </w:t>
-      </w:r>
-      <w:proofErr w:type="spellStart"/>
-      <w:r>
-        <w:t>barang</w:t>
-      </w:r>
-      <w:proofErr w:type="spellEnd"/>
-      <w:r>
-        <w:t xml:space="preserve"> </w:t>
-      </w:r>
-      <w:r>
-        <w:t>(OK)</w:t>
-      </w:r>
-    </w:p>
-    <w:p>
-      <w:proofErr w:type="spellStart"/>
-      <w:r>
-        <w:t>Pimpinan</w:t>
-      </w:r>
-      <w:proofErr w:type="spellEnd"/>
-      <w:r>
-        <w:t xml:space="preserve"> =</w:t>
-      </w:r>
-    </w:p>
-    <w:p>
-      <w:pPr>
-        <w:pStyle w:val="ListParagraph"/>
-        <w:numPr>
-          <w:ilvl w:val="0"/>
-          <w:numId w:val="2"/>
-        </w:numPr>
-      </w:pPr>
-      <w:proofErr w:type="spellStart"/>
-      <w:r>
-        <w:t>Melihat</w:t>
-      </w:r>
-      <w:proofErr w:type="spellEnd"/>
-      <w:r>
-        <w:t xml:space="preserve"> Data</w:t>
-      </w:r>
-    </w:p>
-    <w:p>
-      <w:pPr>
-        <w:pStyle w:val="ListParagraph"/>
-        <w:numPr>
-          <w:ilvl w:val="0"/>
-          <w:numId w:val="2"/>
-        </w:numPr>
-      </w:pPr>
-      <w:proofErr w:type="spellStart"/>
-      <w:r>
-        <w:t>Cetak</w:t>
-      </w:r>
-      <w:proofErr w:type="spellEnd"/>
-      <w:r>
-        <w:t xml:space="preserve"> </w:t>
-      </w:r>
-      <w:proofErr w:type="spellStart"/>
-      <w:r>
-        <w:t>Laporan</w:t>
-      </w:r>
-      <w:proofErr w:type="spellEnd"/>
-    </w:p>
-    <w:p>
-      <w:proofErr w:type="spellStart"/>
-      <w:r>
-        <w:t>Pegawai</w:t>
-      </w:r>
-      <w:proofErr w:type="spellEnd"/>
-      <w:r>
-        <w:t xml:space="preserve"> = </w:t>
-      </w:r>
-    </w:p>
-    <w:p>
-      <w:pPr>
-        <w:pStyle w:val="ListParagraph"/>
-        <w:numPr>
-          <w:ilvl w:val="0"/>
-          <w:numId w:val="3"/>
-        </w:numPr>
-      </w:pPr>
-      <w:proofErr w:type="spellStart"/>
-      <w:r>
-        <w:t>Pencatatn</w:t>
-      </w:r>
-      <w:proofErr w:type="spellEnd"/>
-      <w:r>
-        <w:t xml:space="preserve"> </w:t>
-      </w:r>
-      <w:proofErr w:type="spellStart"/>
-      <w:r>
-        <w:t>Keluar</w:t>
-      </w:r>
-      <w:proofErr w:type="spellEnd"/>
-      <w:r>
-        <w:t xml:space="preserve"> </w:t>
-      </w:r>
-      <w:proofErr w:type="spellStart"/>
-      <w:r>
-        <w:t>Masuk</w:t>
-      </w:r>
-      <w:proofErr w:type="spellEnd"/>
-      <w:r>
-        <w:t xml:space="preserve"> </w:t>
-      </w:r>
-      <w:proofErr w:type="spellStart"/>
-      <w:r>
-        <w:t>Barang</w:t>
-      </w:r>
-      <w:proofErr w:type="spellEnd"/>
-      <w:r>
-        <w:t xml:space="preserve"> </w:t>
-      </w:r>
-      <w:r>
-        <w:t>(OK)</w:t>
-      </w:r>
-    </w:p>
-    <w:p>
-      <w:pPr>
-        <w:pStyle w:val="ListParagraph"/>
-        <w:numPr>
-          <w:ilvl w:val="0"/>
-          <w:numId w:val="3"/>
-        </w:numPr>
-      </w:pPr>
-      <w:r>
-        <w:t xml:space="preserve">Request Stok </w:t>
-      </w:r>
-      <w:proofErr w:type="spellStart"/>
-      <w:r>
-        <w:t>Barang</w:t>
-      </w:r>
-      <w:proofErr w:type="spellEnd"/>
-      <w:r>
-        <w:t xml:space="preserve"> Yang </w:t>
-      </w:r>
-      <w:proofErr w:type="spellStart"/>
-      <w:r>
-        <w:t>sudah</w:t>
-      </w:r>
-      <w:proofErr w:type="spellEnd"/>
-      <w:r>
-        <w:t xml:space="preserve"> Mau </w:t>
-      </w:r>
-      <w:proofErr w:type="spellStart"/>
-      <w:r>
-        <w:t>Habis</w:t>
-      </w:r>
-      <w:proofErr w:type="spellEnd"/>
-      <w:r>
-        <w:t xml:space="preserve"> </w:t>
-      </w:r>
-      <w:r>
-        <w:t>(OK)</w:t>
-      </w:r>
-    </w:p>
-    <w:p>
-      <w:pPr>
-        <w:pStyle w:val="ListParagraph"/>
-        <w:numPr>
-          <w:ilvl w:val="0"/>
-          <w:numId w:val="3"/>
-        </w:numPr>
-      </w:pPr>
-      <w:r>
-        <w:t xml:space="preserve">List Data </w:t>
-      </w:r>
-      <w:proofErr w:type="spellStart"/>
-      <w:r>
-        <w:t>Barang</w:t>
-      </w:r>
-      <w:proofErr w:type="spellEnd"/>
-      <w:r>
-        <w:t xml:space="preserve"> </w:t>
-      </w:r>
-      <w:proofErr w:type="spellStart"/>
-      <w:r>
-        <w:t>Dengan</w:t>
-      </w:r>
-      <w:proofErr w:type="spellEnd"/>
-      <w:r>
-        <w:t xml:space="preserve"> </w:t>
-      </w:r>
-      <w:proofErr w:type="spellStart"/>
-      <w:r>
-        <w:t>Pencarian</w:t>
-      </w:r>
-      <w:proofErr w:type="spellEnd"/>
-      <w:r>
-        <w:t xml:space="preserve"> </w:t>
-      </w:r>
-      <w:r>
-        <w:t>(OK)</w:t>
-      </w:r>
-    </w:p>
-    <w:p>
-      <w:pPr>
-        <w:pStyle w:val="ListParagraph"/>
-        <w:numPr>
-          <w:ilvl w:val="0"/>
-          <w:numId w:val="3"/>
-        </w:numPr>
-      </w:pPr>
-      <w:proofErr w:type="spellStart"/>
-      <w:r>
-        <w:t>Cetak</w:t>
-      </w:r>
-      <w:proofErr w:type="spellEnd"/>
-      <w:r>
-        <w:t xml:space="preserve"> </w:t>
-      </w:r>
-      <w:proofErr w:type="spellStart"/>
-      <w:r>
-        <w:t>Laporan</w:t>
-      </w:r>
-      <w:proofErr w:type="spellEnd"/>
     </w:p>
     <w:p/>
     <w:p>
@@ -1766,6 +1757,7 @@
     <w:lsdException w:name="HTML Sample" w:semiHidden="1" w:unhideWhenUsed="1"/>
     <w:lsdException w:name="HTML Typewriter" w:semiHidden="1" w:unhideWhenUsed="1"/>
     <w:lsdException w:name="HTML Variable" w:semiHidden="1" w:unhideWhenUsed="1"/>
+    <w:lsdException w:name="Normal Table" w:semiHidden="1" w:unhideWhenUsed="1"/>
     <w:lsdException w:name="annotation subject" w:semiHidden="1" w:unhideWhenUsed="1"/>
     <w:lsdException w:name="No List" w:semiHidden="1" w:unhideWhenUsed="1"/>
     <w:lsdException w:name="Outline List 1" w:semiHidden="1" w:unhideWhenUsed="1"/>
@@ -1812,8 +1804,10 @@
     <w:lsdException w:name="Table Subtle 2" w:semiHidden="1" w:unhideWhenUsed="1"/>
     <w:lsdException w:name="Table Web 1" w:semiHidden="1" w:unhideWhenUsed="1"/>
     <w:lsdException w:name="Table Web 2" w:semiHidden="1" w:unhideWhenUsed="1"/>
+    <w:lsdException w:name="Table Web 3" w:semiHidden="1" w:unhideWhenUsed="1"/>
     <w:lsdException w:name="Balloon Text" w:semiHidden="1" w:unhideWhenUsed="1"/>
     <w:lsdException w:name="Table Grid" w:uiPriority="39"/>
+    <w:lsdException w:name="Table Theme" w:semiHidden="1" w:unhideWhenUsed="1"/>
     <w:lsdException w:name="Placeholder Text" w:semiHidden="1"/>
     <w:lsdException w:name="No Spacing" w:uiPriority="1" w:qFormat="1"/>
     <w:lsdException w:name="Light Shading" w:uiPriority="60"/>

</xml_diff>